<commit_message>
docs: Update proposal with v2.0.6 features and IoT roadmap
- Added new student features: Offline Mode, Push Notifications, Onboarding, In-App Updates
- Added new staff features: Availability Status with 7 states, Custom Status Messages
- Added Section 17: Future IoT & Kiosk Integration
  - Campus kiosk displays and wayfinding stations
  - Bluetooth beacons and NFC door tags
  - Smart room sensors
  - API integration hub
- Updated references and date to February 2026
- Kept admin features generic (no super admin details)
</commit_message>
<xml_diff>
--- a/UniTrack_Project_Proposal_SKSU_Final.docx
+++ b/UniTrack_Project_Proposal_SKSU_Final.docx
@@ -141,7 +141,7 @@
           <w:color w:val="003366"/>
           <w:sz w:val="24"/>
         </w:rPr>
-        <w:t>January 2026</w:t>
+        <w:t>February 2026</w:t>
       </w:r>
     </w:p>
     <w:p>
@@ -641,7 +641,7 @@
           <w:color w:val="003366"/>
           <w:sz w:val="24"/>
         </w:rPr>
-        <w:t>21</w:t>
+        <w:t>22</w:t>
       </w:r>
     </w:p>
     <w:p>
@@ -654,7 +654,7 @@
           <w:color w:val="000000"/>
           <w:sz w:val="24"/>
         </w:rPr>
-        <w:t>17. Conclusion</w:t>
+        <w:t>17. Future Expansion: IoT &amp; Kiosk Integration</w:t>
       </w:r>
       <w:r>
         <w:rPr>
@@ -662,7 +662,7 @@
           <w:color w:val="B4B4B4"/>
           <w:sz w:val="24"/>
         </w:rPr>
-        <w:t>.........................................</w:t>
+        <w:t>..........</w:t>
       </w:r>
       <w:r>
         <w:rPr>
@@ -671,7 +671,7 @@
           <w:color w:val="003366"/>
           <w:sz w:val="24"/>
         </w:rPr>
-        <w:t>22</w:t>
+        <w:t>23</w:t>
       </w:r>
     </w:p>
     <w:p>
@@ -684,7 +684,7 @@
           <w:color w:val="000000"/>
           <w:sz w:val="24"/>
         </w:rPr>
-        <w:t>18. References</w:t>
+        <w:t>18. Conclusion</w:t>
       </w:r>
       <w:r>
         <w:rPr>
@@ -701,7 +701,37 @@
           <w:color w:val="003366"/>
           <w:sz w:val="24"/>
         </w:rPr>
-        <w:t>23</w:t>
+        <w:t>25</w:t>
+      </w:r>
+    </w:p>
+    <w:p>
+      <w:pPr>
+        <w:spacing w:before="80" w:after="80" w:line="360" w:lineRule="auto"/>
+      </w:pPr>
+      <w:r>
+        <w:rPr>
+          <w:rFonts w:ascii="Times New Roman" w:hAnsi="Times New Roman"/>
+          <w:color w:val="000000"/>
+          <w:sz w:val="24"/>
+        </w:rPr>
+        <w:t>19. References</w:t>
+      </w:r>
+      <w:r>
+        <w:rPr>
+          <w:rFonts w:ascii="Times New Roman" w:hAnsi="Times New Roman"/>
+          <w:color w:val="B4B4B4"/>
+          <w:sz w:val="24"/>
+        </w:rPr>
+        <w:t>.........................................</w:t>
+      </w:r>
+      <w:r>
+        <w:rPr>
+          <w:rFonts w:ascii="Times New Roman" w:hAnsi="Times New Roman"/>
+          <w:b/>
+          <w:color w:val="003366"/>
+          <w:sz w:val="24"/>
+        </w:rPr>
+        <w:t>26</w:t>
       </w:r>
     </w:p>
     <w:p>
@@ -1794,7 +1824,7 @@
           <w:color w:val="003366"/>
           <w:sz w:val="24"/>
         </w:rPr>
-        <w:t xml:space="preserve">Auto-Kill Timer: </w:t>
+        <w:t xml:space="preserve">Availability Status: </w:t>
       </w:r>
       <w:r>
         <w:rPr>
@@ -1802,7 +1832,7 @@
           <w:color w:val="000000"/>
           <w:sz w:val="24"/>
         </w:rPr>
-        <w:t>Automatically turns off tracking after office hours based on customizable schedule settings.</w:t>
+        <w:t>Rich availability indicators (Available, Busy, In Meeting, Teaching, On Break, Out of Office, Do Not Disturb) with color-coded display visible to students in real-time.</w:t>
       </w:r>
     </w:p>
     <w:p>
@@ -1817,7 +1847,7 @@
           <w:color w:val="003366"/>
           <w:sz w:val="24"/>
         </w:rPr>
-        <w:t xml:space="preserve">Quick Messages: </w:t>
+        <w:t xml:space="preserve">Auto-Kill Timer: </w:t>
       </w:r>
       <w:r>
         <w:rPr>
@@ -1825,7 +1855,7 @@
           <w:color w:val="000000"/>
           <w:sz w:val="24"/>
         </w:rPr>
-        <w:t>Pre-set messages that can be broadcast to searching students (e.g., 'Back in 10 minutes,' 'See me tomorrow').</w:t>
+        <w:t>Automatically turns off tracking after office hours based on customizable schedule settings.</w:t>
       </w:r>
     </w:p>
     <w:p>
@@ -1840,7 +1870,7 @@
           <w:color w:val="003366"/>
           <w:sz w:val="24"/>
         </w:rPr>
-        <w:t xml:space="preserve">Location Override: </w:t>
+        <w:t xml:space="preserve">Quick Messages: </w:t>
       </w:r>
       <w:r>
         <w:rPr>
@@ -1848,7 +1878,7 @@
           <w:color w:val="000000"/>
           <w:sz w:val="24"/>
         </w:rPr>
-        <w:t>Ability to manually set a static location when GPS signal is weak (e.g., 'Currently at Admin Building').</w:t>
+        <w:t>Pre-set messages that can be broadcast to searching students (e.g., 'Back in 10 minutes,' 'See me tomorrow').</w:t>
       </w:r>
     </w:p>
     <w:p>
@@ -1863,6 +1893,29 @@
           <w:color w:val="003366"/>
           <w:sz w:val="24"/>
         </w:rPr>
+        <w:t xml:space="preserve">Location Override: </w:t>
+      </w:r>
+      <w:r>
+        <w:rPr>
+          <w:rFonts w:ascii="Times New Roman" w:hAnsi="Times New Roman"/>
+          <w:color w:val="000000"/>
+          <w:sz w:val="24"/>
+        </w:rPr>
+        <w:t>Ability to manually set a static location when GPS signal is weak (e.g., 'Currently at Admin Building').</w:t>
+      </w:r>
+    </w:p>
+    <w:p>
+      <w:pPr>
+        <w:pStyle w:val="ListBullet"/>
+        <w:spacing w:before="40" w:after="80" w:line="276" w:lineRule="auto"/>
+      </w:pPr>
+      <w:r>
+        <w:rPr>
+          <w:rFonts w:ascii="Times New Roman" w:hAnsi="Times New Roman"/>
+          <w:b/>
+          <w:color w:val="003366"/>
+          <w:sz w:val="24"/>
+        </w:rPr>
         <w:t xml:space="preserve">Schedule Integration: </w:t>
       </w:r>
       <w:r>
@@ -1872,6 +1925,29 @@
           <w:sz w:val="24"/>
         </w:rPr>
         <w:t>Optional sync with class schedules to automatically update status during teaching hours.</w:t>
+      </w:r>
+    </w:p>
+    <w:p>
+      <w:pPr>
+        <w:pStyle w:val="ListBullet"/>
+        <w:spacing w:before="40" w:after="80" w:line="276" w:lineRule="auto"/>
+      </w:pPr>
+      <w:r>
+        <w:rPr>
+          <w:rFonts w:ascii="Times New Roman" w:hAnsi="Times New Roman"/>
+          <w:b/>
+          <w:color w:val="003366"/>
+          <w:sz w:val="24"/>
+        </w:rPr>
+        <w:t xml:space="preserve">Custom Status Message: </w:t>
+      </w:r>
+      <w:r>
+        <w:rPr>
+          <w:rFonts w:ascii="Times New Roman" w:hAnsi="Times New Roman"/>
+          <w:color w:val="000000"/>
+          <w:sz w:val="24"/>
+        </w:rPr>
+        <w:t>Add personalized messages to your status (e.g., 'Available until 3PM', 'In room 201').</w:t>
       </w:r>
     </w:p>
     <w:p>
@@ -2061,6 +2137,98 @@
           <w:sz w:val="24"/>
         </w:rPr>
         <w:t>View faculty consultation hours and schedule information.</w:t>
+      </w:r>
+    </w:p>
+    <w:p>
+      <w:pPr>
+        <w:pStyle w:val="ListBullet"/>
+        <w:spacing w:before="40" w:after="80" w:line="276" w:lineRule="auto"/>
+      </w:pPr>
+      <w:r>
+        <w:rPr>
+          <w:rFonts w:ascii="Times New Roman" w:hAnsi="Times New Roman"/>
+          <w:b/>
+          <w:color w:val="003366"/>
+          <w:sz w:val="24"/>
+        </w:rPr>
+        <w:t xml:space="preserve">Offline Mode: </w:t>
+      </w:r>
+      <w:r>
+        <w:rPr>
+          <w:rFonts w:ascii="Times New Roman" w:hAnsi="Times New Roman"/>
+          <w:color w:val="000000"/>
+          <w:sz w:val="24"/>
+        </w:rPr>
+        <w:t>Access cached faculty data and campus maps even without internet connection using SQLite local storage.</w:t>
+      </w:r>
+    </w:p>
+    <w:p>
+      <w:pPr>
+        <w:pStyle w:val="ListBullet"/>
+        <w:spacing w:before="40" w:after="80" w:line="276" w:lineRule="auto"/>
+      </w:pPr>
+      <w:r>
+        <w:rPr>
+          <w:rFonts w:ascii="Times New Roman" w:hAnsi="Times New Roman"/>
+          <w:b/>
+          <w:color w:val="003366"/>
+          <w:sz w:val="24"/>
+        </w:rPr>
+        <w:t xml:space="preserve">Push Notifications: </w:t>
+      </w:r>
+      <w:r>
+        <w:rPr>
+          <w:rFonts w:ascii="Times New Roman" w:hAnsi="Times New Roman"/>
+          <w:color w:val="000000"/>
+          <w:sz w:val="24"/>
+        </w:rPr>
+        <w:t>Receive important announcements and updates directly on your device.</w:t>
+      </w:r>
+    </w:p>
+    <w:p>
+      <w:pPr>
+        <w:pStyle w:val="ListBullet"/>
+        <w:spacing w:before="40" w:after="80" w:line="276" w:lineRule="auto"/>
+      </w:pPr>
+      <w:r>
+        <w:rPr>
+          <w:rFonts w:ascii="Times New Roman" w:hAnsi="Times New Roman"/>
+          <w:b/>
+          <w:color w:val="003366"/>
+          <w:sz w:val="24"/>
+        </w:rPr>
+        <w:t xml:space="preserve">Onboarding Tutorial: </w:t>
+      </w:r>
+      <w:r>
+        <w:rPr>
+          <w:rFonts w:ascii="Times New Roman" w:hAnsi="Times New Roman"/>
+          <w:color w:val="000000"/>
+          <w:sz w:val="24"/>
+        </w:rPr>
+        <w:t>Interactive guided tour for new users to learn all app features quickly.</w:t>
+      </w:r>
+    </w:p>
+    <w:p>
+      <w:pPr>
+        <w:pStyle w:val="ListBullet"/>
+        <w:spacing w:before="40" w:after="80" w:line="276" w:lineRule="auto"/>
+      </w:pPr>
+      <w:r>
+        <w:rPr>
+          <w:rFonts w:ascii="Times New Roman" w:hAnsi="Times New Roman"/>
+          <w:b/>
+          <w:color w:val="003366"/>
+          <w:sz w:val="24"/>
+        </w:rPr>
+        <w:t xml:space="preserve">In-App Updates: </w:t>
+      </w:r>
+      <w:r>
+        <w:rPr>
+          <w:rFonts w:ascii="Times New Roman" w:hAnsi="Times New Roman"/>
+          <w:color w:val="000000"/>
+          <w:sz w:val="24"/>
+        </w:rPr>
+        <w:t>Automatic notification and download of new app versions without visiting external stores.</w:t>
       </w:r>
     </w:p>
     <w:p>
@@ -6507,7 +6675,7 @@
           <w:color w:val="003366"/>
           <w:sz w:val="32"/>
         </w:rPr>
-        <w:t>17. Conclusion</w:t>
+        <w:t>17. Future Expansion: IoT &amp; Kiosk Integration</w:t>
       </w:r>
     </w:p>
     <w:p>
@@ -6520,46 +6688,768 @@
           <w:rFonts w:ascii="Times New Roman" w:hAnsi="Times New Roman"/>
           <w:sz w:val="24"/>
         </w:rPr>
-        <w:t>UniTrack represents a significant step forward in modernizing campus operations at Sultan Kudarat State University. By leveraging free and open-source technologies, the system addresses student-faculty connectivity challenges while maintaining privacy—all at zero cost.</w:t>
+        <w:t>UniTrack is designed with scalability in mind, allowing for future integration with Internet of Things (IoT) devices and campus kiosk systems. This expansion will transform the mobile application into a comprehensive campus-wide information ecosystem.</w:t>
       </w:r>
     </w:p>
     <w:p>
       <w:pPr>
-        <w:spacing w:before="0" w:after="240" w:line="360" w:lineRule="auto"/>
-        <w:ind w:firstLine="720"/>
-      </w:pPr>
-      <w:r>
-        <w:rPr>
-          <w:rFonts w:ascii="Times New Roman" w:hAnsi="Times New Roman"/>
-          <w:sz w:val="24"/>
-        </w:rPr>
-        <w:t>The privacy-first design ensures faculty maintain complete control over their visibility with robust safeguards including opt-in consent, geofencing, and zero historical tracking.</w:t>
+        <w:pStyle w:val="Heading2"/>
+        <w:spacing w:before="240" w:after="120" w:line="276" w:lineRule="auto"/>
+      </w:pPr>
+      <w:r>
+        <w:rPr>
+          <w:rFonts w:ascii="Times New Roman" w:hAnsi="Times New Roman"/>
+          <w:b/>
+          <w:color w:val="004C99"/>
+          <w:sz w:val="28"/>
+        </w:rPr>
+        <w:t>17.1 Campus Kiosk Integration</w:t>
       </w:r>
     </w:p>
     <w:p>
       <w:pPr>
-        <w:spacing w:before="0" w:after="240" w:line="360" w:lineRule="auto"/>
-        <w:ind w:firstLine="720"/>
-      </w:pPr>
-      <w:r>
-        <w:rPr>
-          <w:rFonts w:ascii="Times New Roman" w:hAnsi="Times New Roman"/>
-          <w:sz w:val="24"/>
-        </w:rPr>
-        <w:t>With a realistic 24-week timeline and completely free technology stack, UniTrack is positioned for successful implementation. The use of OpenStreetMap, Firebase free tier, and Flutter ensures professional-grade quality without licensing fees.</w:t>
+        <w:pStyle w:val="ListBullet"/>
+        <w:spacing w:before="40" w:after="80" w:line="276" w:lineRule="auto"/>
+      </w:pPr>
+      <w:r>
+        <w:rPr>
+          <w:rFonts w:ascii="Times New Roman" w:hAnsi="Times New Roman"/>
+          <w:b/>
+          <w:color w:val="003366"/>
+          <w:sz w:val="24"/>
+        </w:rPr>
+        <w:t xml:space="preserve">Interactive Kiosk Displays: </w:t>
+      </w:r>
+      <w:r>
+        <w:rPr>
+          <w:rFonts w:ascii="Times New Roman" w:hAnsi="Times New Roman"/>
+          <w:color w:val="000000"/>
+          <w:sz w:val="24"/>
+        </w:rPr>
+        <w:t>Large touchscreen displays strategically placed at campus entrances, lobbies, and common areas showing real-time faculty availability.</w:t>
       </w:r>
     </w:p>
     <w:p>
       <w:pPr>
-        <w:spacing w:before="0" w:after="240" w:line="360" w:lineRule="auto"/>
-        <w:ind w:firstLine="720"/>
-      </w:pPr>
-      <w:r>
-        <w:rPr>
-          <w:rFonts w:ascii="Times New Roman" w:hAnsi="Times New Roman"/>
-          <w:sz w:val="24"/>
-        </w:rPr>
-        <w:t>UniTrack will not only solve the immediate problem of locating faculty but will establish SKSU as a leader in educational technology innovation in the SOCCSKSARGEN region and beyond.</w:t>
+        <w:pStyle w:val="ListBullet"/>
+        <w:spacing w:before="40" w:after="80" w:line="276" w:lineRule="auto"/>
+      </w:pPr>
+      <w:r>
+        <w:rPr>
+          <w:rFonts w:ascii="Times New Roman" w:hAnsi="Times New Roman"/>
+          <w:b/>
+          <w:color w:val="003366"/>
+          <w:sz w:val="24"/>
+        </w:rPr>
+        <w:t xml:space="preserve">Digital Faculty Board: </w:t>
+      </w:r>
+      <w:r>
+        <w:rPr>
+          <w:rFonts w:ascii="Times New Roman" w:hAnsi="Times New Roman"/>
+          <w:color w:val="000000"/>
+          <w:sz w:val="24"/>
+        </w:rPr>
+        <w:t>Dedicated screens outside department offices displaying all faculty members with their current status, location, and availability.</w:t>
+      </w:r>
+    </w:p>
+    <w:p>
+      <w:pPr>
+        <w:pStyle w:val="ListBullet"/>
+        <w:spacing w:before="40" w:after="80" w:line="276" w:lineRule="auto"/>
+      </w:pPr>
+      <w:r>
+        <w:rPr>
+          <w:rFonts w:ascii="Times New Roman" w:hAnsi="Times New Roman"/>
+          <w:b/>
+          <w:color w:val="003366"/>
+          <w:sz w:val="24"/>
+        </w:rPr>
+        <w:t xml:space="preserve">Wayfinding Stations: </w:t>
+      </w:r>
+      <w:r>
+        <w:rPr>
+          <w:rFonts w:ascii="Times New Roman" w:hAnsi="Times New Roman"/>
+          <w:color w:val="000000"/>
+          <w:sz w:val="24"/>
+        </w:rPr>
+        <w:t>Touch-enabled maps helping visitors and new students navigate to faculty offices with step-by-step directions.</w:t>
+      </w:r>
+    </w:p>
+    <w:p>
+      <w:pPr>
+        <w:pStyle w:val="ListBullet"/>
+        <w:spacing w:before="40" w:after="80" w:line="276" w:lineRule="auto"/>
+      </w:pPr>
+      <w:r>
+        <w:rPr>
+          <w:rFonts w:ascii="Times New Roman" w:hAnsi="Times New Roman"/>
+          <w:b/>
+          <w:color w:val="003366"/>
+          <w:sz w:val="24"/>
+        </w:rPr>
+        <w:t xml:space="preserve">QR Code Check-in: </w:t>
+      </w:r>
+      <w:r>
+        <w:rPr>
+          <w:rFonts w:ascii="Times New Roman" w:hAnsi="Times New Roman"/>
+          <w:color w:val="000000"/>
+          <w:sz w:val="24"/>
+        </w:rPr>
+        <w:t>Faculty members can update their status by scanning QR codes at office doors or kiosk stations.</w:t>
+      </w:r>
+    </w:p>
+    <w:p>
+      <w:pPr>
+        <w:pStyle w:val="ListBullet"/>
+        <w:spacing w:before="40" w:after="80" w:line="276" w:lineRule="auto"/>
+      </w:pPr>
+      <w:r>
+        <w:rPr>
+          <w:rFonts w:ascii="Times New Roman" w:hAnsi="Times New Roman"/>
+          <w:b/>
+          <w:color w:val="003366"/>
+          <w:sz w:val="24"/>
+        </w:rPr>
+        <w:t xml:space="preserve">Announcement Integration: </w:t>
+      </w:r>
+      <w:r>
+        <w:rPr>
+          <w:rFonts w:ascii="Times New Roman" w:hAnsi="Times New Roman"/>
+          <w:color w:val="000000"/>
+          <w:sz w:val="24"/>
+        </w:rPr>
+        <w:t>Kiosks can display campus-wide announcements, schedules, and emergency notifications alongside faculty locator.</w:t>
+      </w:r>
+    </w:p>
+    <w:p>
+      <w:pPr>
+        <w:pStyle w:val="ListBullet"/>
+        <w:spacing w:before="40" w:after="80" w:line="276" w:lineRule="auto"/>
+      </w:pPr>
+      <w:r>
+        <w:rPr>
+          <w:rFonts w:ascii="Times New Roman" w:hAnsi="Times New Roman"/>
+          <w:b/>
+          <w:color w:val="003366"/>
+          <w:sz w:val="24"/>
+        </w:rPr>
+        <w:t xml:space="preserve">Visitor Registration: </w:t>
+      </w:r>
+      <w:r>
+        <w:rPr>
+          <w:rFonts w:ascii="Times New Roman" w:hAnsi="Times New Roman"/>
+          <w:color w:val="000000"/>
+          <w:sz w:val="24"/>
+        </w:rPr>
+        <w:t>Guests can register at kiosks and notify faculty of their arrival automatically.</w:t>
+      </w:r>
+    </w:p>
+    <w:p>
+      <w:pPr>
+        <w:pStyle w:val="Heading2"/>
+        <w:spacing w:before="240" w:after="120" w:line="276" w:lineRule="auto"/>
+      </w:pPr>
+      <w:r>
+        <w:rPr>
+          <w:rFonts w:ascii="Times New Roman" w:hAnsi="Times New Roman"/>
+          <w:b/>
+          <w:color w:val="004C99"/>
+          <w:sz w:val="28"/>
+        </w:rPr>
+        <w:t>17.2 IoT Sensor Integration</w:t>
+      </w:r>
+    </w:p>
+    <w:p>
+      <w:pPr>
+        <w:pStyle w:val="ListBullet"/>
+        <w:spacing w:before="40" w:after="80" w:line="276" w:lineRule="auto"/>
+      </w:pPr>
+      <w:r>
+        <w:rPr>
+          <w:rFonts w:ascii="Times New Roman" w:hAnsi="Times New Roman"/>
+          <w:b/>
+          <w:color w:val="003366"/>
+          <w:sz w:val="24"/>
+        </w:rPr>
+        <w:t xml:space="preserve">Bluetooth Beacons: </w:t>
+      </w:r>
+      <w:r>
+        <w:rPr>
+          <w:rFonts w:ascii="Times New Roman" w:hAnsi="Times New Roman"/>
+          <w:color w:val="000000"/>
+          <w:sz w:val="24"/>
+        </w:rPr>
+        <w:t>Low-energy Bluetooth beacons installed in buildings for precise indoor location detection, improving accuracy beyond GPS.</w:t>
+      </w:r>
+    </w:p>
+    <w:p>
+      <w:pPr>
+        <w:pStyle w:val="ListBullet"/>
+        <w:spacing w:before="40" w:after="80" w:line="276" w:lineRule="auto"/>
+      </w:pPr>
+      <w:r>
+        <w:rPr>
+          <w:rFonts w:ascii="Times New Roman" w:hAnsi="Times New Roman"/>
+          <w:b/>
+          <w:color w:val="003366"/>
+          <w:sz w:val="24"/>
+        </w:rPr>
+        <w:t xml:space="preserve">NFC Door Tags: </w:t>
+      </w:r>
+      <w:r>
+        <w:rPr>
+          <w:rFonts w:ascii="Times New Roman" w:hAnsi="Times New Roman"/>
+          <w:color w:val="000000"/>
+          <w:sz w:val="24"/>
+        </w:rPr>
+        <w:t>Near Field Communication tags at office doors allowing faculty to tap their phones to instantly update their status.</w:t>
+      </w:r>
+    </w:p>
+    <w:p>
+      <w:pPr>
+        <w:pStyle w:val="ListBullet"/>
+        <w:spacing w:before="40" w:after="80" w:line="276" w:lineRule="auto"/>
+      </w:pPr>
+      <w:r>
+        <w:rPr>
+          <w:rFonts w:ascii="Times New Roman" w:hAnsi="Times New Roman"/>
+          <w:b/>
+          <w:color w:val="003366"/>
+          <w:sz w:val="24"/>
+        </w:rPr>
+        <w:t xml:space="preserve">Smart Room Sensors: </w:t>
+      </w:r>
+      <w:r>
+        <w:rPr>
+          <w:rFonts w:ascii="Times New Roman" w:hAnsi="Times New Roman"/>
+          <w:color w:val="000000"/>
+          <w:sz w:val="24"/>
+        </w:rPr>
+        <w:t>Occupancy sensors in offices and meeting rooms that automatically detect faculty presence and update status.</w:t>
+      </w:r>
+    </w:p>
+    <w:p>
+      <w:pPr>
+        <w:pStyle w:val="ListBullet"/>
+        <w:spacing w:before="40" w:after="80" w:line="276" w:lineRule="auto"/>
+      </w:pPr>
+      <w:r>
+        <w:rPr>
+          <w:rFonts w:ascii="Times New Roman" w:hAnsi="Times New Roman"/>
+          <w:b/>
+          <w:color w:val="003366"/>
+          <w:sz w:val="24"/>
+        </w:rPr>
+        <w:t xml:space="preserve">Environmental Sensors: </w:t>
+      </w:r>
+      <w:r>
+        <w:rPr>
+          <w:rFonts w:ascii="Times New Roman" w:hAnsi="Times New Roman"/>
+          <w:color w:val="000000"/>
+          <w:sz w:val="24"/>
+        </w:rPr>
+        <w:t>Temperature, humidity, and air quality sensors that can indicate if a room is actively in use.</w:t>
+      </w:r>
+    </w:p>
+    <w:p>
+      <w:pPr>
+        <w:pStyle w:val="ListBullet"/>
+        <w:spacing w:before="40" w:after="80" w:line="276" w:lineRule="auto"/>
+      </w:pPr>
+      <w:r>
+        <w:rPr>
+          <w:rFonts w:ascii="Times New Roman" w:hAnsi="Times New Roman"/>
+          <w:b/>
+          <w:color w:val="003366"/>
+          <w:sz w:val="24"/>
+        </w:rPr>
+        <w:t xml:space="preserve">Smart Scheduling Displays: </w:t>
+      </w:r>
+      <w:r>
+        <w:rPr>
+          <w:rFonts w:ascii="Times New Roman" w:hAnsi="Times New Roman"/>
+          <w:color w:val="000000"/>
+          <w:sz w:val="24"/>
+        </w:rPr>
+        <w:t>E-ink or LCD displays outside offices showing real-time availability synced with UniTrack.</w:t>
+      </w:r>
+    </w:p>
+    <w:p>
+      <w:pPr>
+        <w:pStyle w:val="Heading2"/>
+        <w:spacing w:before="240" w:after="120" w:line="276" w:lineRule="auto"/>
+      </w:pPr>
+      <w:r>
+        <w:rPr>
+          <w:rFonts w:ascii="Times New Roman" w:hAnsi="Times New Roman"/>
+          <w:b/>
+          <w:color w:val="004C99"/>
+          <w:sz w:val="28"/>
+        </w:rPr>
+        <w:t>17.3 API &amp; Integration Hub</w:t>
+      </w:r>
+    </w:p>
+    <w:p>
+      <w:pPr>
+        <w:spacing w:before="120" w:after="160" w:line="360" w:lineRule="auto"/>
+      </w:pPr>
+      <w:r>
+        <w:rPr>
+          <w:rFonts w:ascii="Times New Roman" w:hAnsi="Times New Roman"/>
+          <w:sz w:val="24"/>
+        </w:rPr>
+        <w:t>UniTrack will provide a RESTful API enabling integration with:</w:t>
+      </w:r>
+    </w:p>
+    <w:p>
+      <w:pPr>
+        <w:pStyle w:val="ListBullet"/>
+        <w:spacing w:before="40" w:after="80" w:line="276" w:lineRule="auto"/>
+      </w:pPr>
+      <w:r>
+        <w:rPr>
+          <w:rFonts w:ascii="Times New Roman" w:hAnsi="Times New Roman"/>
+          <w:b/>
+          <w:color w:val="003366"/>
+          <w:sz w:val="24"/>
+        </w:rPr>
+        <w:t xml:space="preserve">Third-party Kiosk Hardware: </w:t>
+      </w:r>
+      <w:r>
+        <w:rPr>
+          <w:rFonts w:ascii="Times New Roman" w:hAnsi="Times New Roman"/>
+          <w:color w:val="000000"/>
+          <w:sz w:val="24"/>
+        </w:rPr>
+        <w:t>Standard API endpoints for commercial kiosk manufacturers to display UniTrack data.</w:t>
+      </w:r>
+    </w:p>
+    <w:p>
+      <w:pPr>
+        <w:pStyle w:val="ListBullet"/>
+        <w:spacing w:before="40" w:after="80" w:line="276" w:lineRule="auto"/>
+      </w:pPr>
+      <w:r>
+        <w:rPr>
+          <w:rFonts w:ascii="Times New Roman" w:hAnsi="Times New Roman"/>
+          <w:b/>
+          <w:color w:val="003366"/>
+          <w:sz w:val="24"/>
+        </w:rPr>
+        <w:t xml:space="preserve">Campus Management Systems: </w:t>
+      </w:r>
+      <w:r>
+        <w:rPr>
+          <w:rFonts w:ascii="Times New Roman" w:hAnsi="Times New Roman"/>
+          <w:color w:val="000000"/>
+          <w:sz w:val="24"/>
+        </w:rPr>
+        <w:t>Integration with existing university ERP, class scheduling, and room booking systems.</w:t>
+      </w:r>
+    </w:p>
+    <w:p>
+      <w:pPr>
+        <w:pStyle w:val="ListBullet"/>
+        <w:spacing w:before="40" w:after="80" w:line="276" w:lineRule="auto"/>
+      </w:pPr>
+      <w:r>
+        <w:rPr>
+          <w:rFonts w:ascii="Times New Roman" w:hAnsi="Times New Roman"/>
+          <w:b/>
+          <w:color w:val="003366"/>
+          <w:sz w:val="24"/>
+        </w:rPr>
+        <w:t xml:space="preserve">Digital Signage Networks: </w:t>
+      </w:r>
+      <w:r>
+        <w:rPr>
+          <w:rFonts w:ascii="Times New Roman" w:hAnsi="Times New Roman"/>
+          <w:color w:val="000000"/>
+          <w:sz w:val="24"/>
+        </w:rPr>
+        <w:t>Push faculty availability data to existing digital signage infrastructure.</w:t>
+      </w:r>
+    </w:p>
+    <w:p>
+      <w:pPr>
+        <w:pStyle w:val="ListBullet"/>
+        <w:spacing w:before="40" w:after="80" w:line="276" w:lineRule="auto"/>
+      </w:pPr>
+      <w:r>
+        <w:rPr>
+          <w:rFonts w:ascii="Times New Roman" w:hAnsi="Times New Roman"/>
+          <w:b/>
+          <w:color w:val="003366"/>
+          <w:sz w:val="24"/>
+        </w:rPr>
+        <w:t xml:space="preserve">Mobile Web Portal: </w:t>
+      </w:r>
+      <w:r>
+        <w:rPr>
+          <w:rFonts w:ascii="Times New Roman" w:hAnsi="Times New Roman"/>
+          <w:color w:val="000000"/>
+          <w:sz w:val="24"/>
+        </w:rPr>
+        <w:t>Responsive web version accessible from any device without app installation.</w:t>
+      </w:r>
+    </w:p>
+    <w:p>
+      <w:pPr>
+        <w:pStyle w:val="ListBullet"/>
+        <w:spacing w:before="40" w:after="80" w:line="276" w:lineRule="auto"/>
+      </w:pPr>
+      <w:r>
+        <w:rPr>
+          <w:rFonts w:ascii="Times New Roman" w:hAnsi="Times New Roman"/>
+          <w:b/>
+          <w:color w:val="003366"/>
+          <w:sz w:val="24"/>
+        </w:rPr>
+        <w:t xml:space="preserve">Analytics Dashboard: </w:t>
+      </w:r>
+      <w:r>
+        <w:rPr>
+          <w:rFonts w:ascii="Times New Roman" w:hAnsi="Times New Roman"/>
+          <w:color w:val="000000"/>
+          <w:sz w:val="24"/>
+        </w:rPr>
+        <w:t>Anonymized traffic patterns and consultation trends for campus planning.</w:t>
+      </w:r>
+    </w:p>
+    <w:p/>
+    <w:tbl>
+      <w:tblPr>
+        <w:tblStyle w:val="TableGrid"/>
+        <w:tblW w:type="auto" w:w="0"/>
+        <w:jc w:val="center"/>
+        <w:tblLook w:firstColumn="1" w:firstRow="1" w:lastColumn="0" w:lastRow="0" w:noHBand="0" w:noVBand="1" w:val="04A0"/>
+      </w:tblPr>
+      <w:tblGrid>
+        <w:gridCol w:w="2880"/>
+        <w:gridCol w:w="2880"/>
+        <w:gridCol w:w="2880"/>
+      </w:tblGrid>
+      <w:tr>
+        <w:tc>
+          <w:tcPr>
+            <w:tcW w:type="dxa" w:w="2880"/>
+            <w:shd w:fill="006400"/>
+          </w:tcPr>
+          <w:p>
+            <w:pPr>
+              <w:jc w:val="center"/>
+            </w:pPr>
+            <w:r>
+              <w:rPr>
+                <w:rFonts w:ascii="Times New Roman" w:hAnsi="Times New Roman"/>
+                <w:b/>
+                <w:color w:val="FFFFFF"/>
+                <w:sz w:val="22"/>
+              </w:rPr>
+              <w:t>IoT Component</w:t>
+            </w:r>
+          </w:p>
+        </w:tc>
+        <w:tc>
+          <w:tcPr>
+            <w:tcW w:type="dxa" w:w="2880"/>
+            <w:shd w:fill="006400"/>
+          </w:tcPr>
+          <w:p>
+            <w:pPr>
+              <w:jc w:val="center"/>
+            </w:pPr>
+            <w:r>
+              <w:rPr>
+                <w:rFonts w:ascii="Times New Roman" w:hAnsi="Times New Roman"/>
+                <w:b/>
+                <w:color w:val="FFFFFF"/>
+                <w:sz w:val="22"/>
+              </w:rPr>
+              <w:t>Estimated Units</w:t>
+            </w:r>
+          </w:p>
+        </w:tc>
+        <w:tc>
+          <w:tcPr>
+            <w:tcW w:type="dxa" w:w="2880"/>
+            <w:shd w:fill="006400"/>
+          </w:tcPr>
+          <w:p>
+            <w:pPr>
+              <w:jc w:val="center"/>
+            </w:pPr>
+            <w:r>
+              <w:rPr>
+                <w:rFonts w:ascii="Times New Roman" w:hAnsi="Times New Roman"/>
+                <w:b/>
+                <w:color w:val="FFFFFF"/>
+                <w:sz w:val="22"/>
+              </w:rPr>
+              <w:t>Estimated Cost</w:t>
+            </w:r>
+          </w:p>
+        </w:tc>
+      </w:tr>
+      <w:tr>
+        <w:tc>
+          <w:tcPr>
+            <w:tcW w:type="dxa" w:w="2880"/>
+          </w:tcPr>
+          <w:p>
+            <w:r>
+              <w:rPr>
+                <w:rFonts w:ascii="Times New Roman" w:hAnsi="Times New Roman"/>
+                <w:color w:val="000000"/>
+                <w:sz w:val="22"/>
+              </w:rPr>
+              <w:t>Touchscreen Kiosk (32")</w:t>
+            </w:r>
+          </w:p>
+        </w:tc>
+        <w:tc>
+          <w:tcPr>
+            <w:tcW w:type="dxa" w:w="2880"/>
+          </w:tcPr>
+          <w:p>
+            <w:r>
+              <w:rPr>
+                <w:rFonts w:ascii="Times New Roman" w:hAnsi="Times New Roman"/>
+                <w:color w:val="000000"/>
+                <w:sz w:val="22"/>
+              </w:rPr>
+              <w:t>5-10 units</w:t>
+            </w:r>
+          </w:p>
+        </w:tc>
+        <w:tc>
+          <w:tcPr>
+            <w:tcW w:type="dxa" w:w="2880"/>
+          </w:tcPr>
+          <w:p>
+            <w:r>
+              <w:rPr>
+                <w:rFonts w:ascii="Times New Roman" w:hAnsi="Times New Roman"/>
+                <w:color w:val="000000"/>
+                <w:sz w:val="22"/>
+              </w:rPr>
+              <w:t>PHP 25,000-50,000 each</w:t>
+            </w:r>
+          </w:p>
+        </w:tc>
+      </w:tr>
+      <w:tr>
+        <w:tc>
+          <w:tcPr>
+            <w:tcW w:type="dxa" w:w="2880"/>
+            <w:shd w:fill="E8F4FC"/>
+          </w:tcPr>
+          <w:p>
+            <w:r>
+              <w:rPr>
+                <w:rFonts w:ascii="Times New Roman" w:hAnsi="Times New Roman"/>
+                <w:color w:val="000000"/>
+                <w:sz w:val="22"/>
+              </w:rPr>
+              <w:t>Bluetooth Beacons</w:t>
+            </w:r>
+          </w:p>
+        </w:tc>
+        <w:tc>
+          <w:tcPr>
+            <w:tcW w:type="dxa" w:w="2880"/>
+            <w:shd w:fill="E8F4FC"/>
+          </w:tcPr>
+          <w:p>
+            <w:r>
+              <w:rPr>
+                <w:rFonts w:ascii="Times New Roman" w:hAnsi="Times New Roman"/>
+                <w:color w:val="000000"/>
+                <w:sz w:val="22"/>
+              </w:rPr>
+              <w:t>50-100 units</w:t>
+            </w:r>
+          </w:p>
+        </w:tc>
+        <w:tc>
+          <w:tcPr>
+            <w:tcW w:type="dxa" w:w="2880"/>
+            <w:shd w:fill="E8F4FC"/>
+          </w:tcPr>
+          <w:p>
+            <w:r>
+              <w:rPr>
+                <w:rFonts w:ascii="Times New Roman" w:hAnsi="Times New Roman"/>
+                <w:color w:val="000000"/>
+                <w:sz w:val="22"/>
+              </w:rPr>
+              <w:t>PHP 500-1,000 each</w:t>
+            </w:r>
+          </w:p>
+        </w:tc>
+      </w:tr>
+      <w:tr>
+        <w:tc>
+          <w:tcPr>
+            <w:tcW w:type="dxa" w:w="2880"/>
+          </w:tcPr>
+          <w:p>
+            <w:r>
+              <w:rPr>
+                <w:rFonts w:ascii="Times New Roman" w:hAnsi="Times New Roman"/>
+                <w:color w:val="000000"/>
+                <w:sz w:val="22"/>
+              </w:rPr>
+              <w:t>NFC Door Tags</w:t>
+            </w:r>
+          </w:p>
+        </w:tc>
+        <w:tc>
+          <w:tcPr>
+            <w:tcW w:type="dxa" w:w="2880"/>
+          </w:tcPr>
+          <w:p>
+            <w:r>
+              <w:rPr>
+                <w:rFonts w:ascii="Times New Roman" w:hAnsi="Times New Roman"/>
+                <w:color w:val="000000"/>
+                <w:sz w:val="22"/>
+              </w:rPr>
+              <w:t>100-200 units</w:t>
+            </w:r>
+          </w:p>
+        </w:tc>
+        <w:tc>
+          <w:tcPr>
+            <w:tcW w:type="dxa" w:w="2880"/>
+          </w:tcPr>
+          <w:p>
+            <w:r>
+              <w:rPr>
+                <w:rFonts w:ascii="Times New Roman" w:hAnsi="Times New Roman"/>
+                <w:color w:val="000000"/>
+                <w:sz w:val="22"/>
+              </w:rPr>
+              <w:t>PHP 50-100 each</w:t>
+            </w:r>
+          </w:p>
+        </w:tc>
+      </w:tr>
+      <w:tr>
+        <w:tc>
+          <w:tcPr>
+            <w:tcW w:type="dxa" w:w="2880"/>
+            <w:shd w:fill="E8F4FC"/>
+          </w:tcPr>
+          <w:p>
+            <w:r>
+              <w:rPr>
+                <w:rFonts w:ascii="Times New Roman" w:hAnsi="Times New Roman"/>
+                <w:color w:val="000000"/>
+                <w:sz w:val="22"/>
+              </w:rPr>
+              <w:t>Smart Room Sensors</w:t>
+            </w:r>
+          </w:p>
+        </w:tc>
+        <w:tc>
+          <w:tcPr>
+            <w:tcW w:type="dxa" w:w="2880"/>
+            <w:shd w:fill="E8F4FC"/>
+          </w:tcPr>
+          <w:p>
+            <w:r>
+              <w:rPr>
+                <w:rFonts w:ascii="Times New Roman" w:hAnsi="Times New Roman"/>
+                <w:color w:val="000000"/>
+                <w:sz w:val="22"/>
+              </w:rPr>
+              <w:t>20-50 units</w:t>
+            </w:r>
+          </w:p>
+        </w:tc>
+        <w:tc>
+          <w:tcPr>
+            <w:tcW w:type="dxa" w:w="2880"/>
+            <w:shd w:fill="E8F4FC"/>
+          </w:tcPr>
+          <w:p>
+            <w:r>
+              <w:rPr>
+                <w:rFonts w:ascii="Times New Roman" w:hAnsi="Times New Roman"/>
+                <w:color w:val="000000"/>
+                <w:sz w:val="22"/>
+              </w:rPr>
+              <w:t>PHP 2,000-5,000 each</w:t>
+            </w:r>
+          </w:p>
+        </w:tc>
+      </w:tr>
+      <w:tr>
+        <w:tc>
+          <w:tcPr>
+            <w:tcW w:type="dxa" w:w="2880"/>
+          </w:tcPr>
+          <w:p>
+            <w:r>
+              <w:rPr>
+                <w:rFonts w:ascii="Times New Roman" w:hAnsi="Times New Roman"/>
+                <w:color w:val="000000"/>
+                <w:sz w:val="22"/>
+              </w:rPr>
+              <w:t>API Server Hosting</w:t>
+            </w:r>
+          </w:p>
+        </w:tc>
+        <w:tc>
+          <w:tcPr>
+            <w:tcW w:type="dxa" w:w="2880"/>
+          </w:tcPr>
+          <w:p>
+            <w:r>
+              <w:rPr>
+                <w:rFonts w:ascii="Times New Roman" w:hAnsi="Times New Roman"/>
+                <w:color w:val="000000"/>
+                <w:sz w:val="22"/>
+              </w:rPr>
+              <w:t>Cloud-based</w:t>
+            </w:r>
+          </w:p>
+        </w:tc>
+        <w:tc>
+          <w:tcPr>
+            <w:tcW w:type="dxa" w:w="2880"/>
+          </w:tcPr>
+          <w:p>
+            <w:r>
+              <w:rPr>
+                <w:rFonts w:ascii="Times New Roman" w:hAnsi="Times New Roman"/>
+                <w:color w:val="000000"/>
+                <w:sz w:val="22"/>
+              </w:rPr>
+              <w:t>PHP 0-5,000/month</w:t>
+            </w:r>
+          </w:p>
+        </w:tc>
+      </w:tr>
+    </w:tbl>
+    <w:p>
+      <w:pPr>
+        <w:spacing w:before="160" w:after="240" w:line="276" w:lineRule="auto"/>
+      </w:pPr>
+      <w:r>
+        <w:rPr>
+          <w:rFonts w:ascii="Times New Roman" w:hAnsi="Times New Roman"/>
+          <w:i/>
+          <w:color w:val="666666"/>
+          <w:sz w:val="22"/>
+        </w:rPr>
+        <w:t>Note: IoT expansion is optional and can be implemented incrementally based on budget availability. The core mobile application remains completely free.</w:t>
+      </w:r>
+    </w:p>
+    <w:p>
+      <w:r>
+        <w:br w:type="page"/>
       </w:r>
     </w:p>
     <w:p>
@@ -6574,7 +7464,74 @@
           <w:color w:val="003366"/>
           <w:sz w:val="32"/>
         </w:rPr>
-        <w:t>18. References</w:t>
+        <w:t>18. Conclusion</w:t>
+      </w:r>
+    </w:p>
+    <w:p>
+      <w:pPr>
+        <w:spacing w:before="120" w:after="240" w:line="360" w:lineRule="auto"/>
+        <w:ind w:firstLine="720"/>
+      </w:pPr>
+      <w:r>
+        <w:rPr>
+          <w:rFonts w:ascii="Times New Roman" w:hAnsi="Times New Roman"/>
+          <w:sz w:val="24"/>
+        </w:rPr>
+        <w:t>UniTrack represents a significant step forward in modernizing campus operations at Sultan Kudarat State University. By leveraging free and open-source technologies, the system addresses student-faculty connectivity challenges while maintaining privacy—all at zero cost.</w:t>
+      </w:r>
+    </w:p>
+    <w:p>
+      <w:pPr>
+        <w:spacing w:before="0" w:after="240" w:line="360" w:lineRule="auto"/>
+        <w:ind w:firstLine="720"/>
+      </w:pPr>
+      <w:r>
+        <w:rPr>
+          <w:rFonts w:ascii="Times New Roman" w:hAnsi="Times New Roman"/>
+          <w:sz w:val="24"/>
+        </w:rPr>
+        <w:t>The privacy-first design ensures faculty maintain complete control over their visibility with robust safeguards including opt-in consent, geofencing, and zero historical tracking.</w:t>
+      </w:r>
+    </w:p>
+    <w:p>
+      <w:pPr>
+        <w:spacing w:before="0" w:after="240" w:line="360" w:lineRule="auto"/>
+        <w:ind w:firstLine="720"/>
+      </w:pPr>
+      <w:r>
+        <w:rPr>
+          <w:rFonts w:ascii="Times New Roman" w:hAnsi="Times New Roman"/>
+          <w:sz w:val="24"/>
+        </w:rPr>
+        <w:t>With a realistic 24-week timeline and completely free technology stack, UniTrack is positioned for successful implementation. The use of OpenStreetMap, Firebase free tier, and Flutter ensures professional-grade quality without licensing fees.</w:t>
+      </w:r>
+    </w:p>
+    <w:p>
+      <w:pPr>
+        <w:spacing w:before="0" w:after="240" w:line="360" w:lineRule="auto"/>
+        <w:ind w:firstLine="720"/>
+      </w:pPr>
+      <w:r>
+        <w:rPr>
+          <w:rFonts w:ascii="Times New Roman" w:hAnsi="Times New Roman"/>
+          <w:sz w:val="24"/>
+        </w:rPr>
+        <w:t>UniTrack will not only solve the immediate problem of locating faculty but will establish SKSU as a leader in educational technology innovation in the SOCCSKSARGEN region and beyond.</w:t>
+      </w:r>
+    </w:p>
+    <w:p>
+      <w:pPr>
+        <w:pStyle w:val="Heading1"/>
+        <w:spacing w:before="240" w:after="120" w:line="276" w:lineRule="auto"/>
+      </w:pPr>
+      <w:r>
+        <w:rPr>
+          <w:rFonts w:ascii="Times New Roman" w:hAnsi="Times New Roman"/>
+          <w:b/>
+          <w:color w:val="003366"/>
+          <w:sz w:val="32"/>
+        </w:rPr>
+        <w:t>19. References</w:t>
       </w:r>
     </w:p>
     <w:p>
@@ -6596,7 +7553,7 @@
           <w:rFonts w:ascii="Times New Roman" w:hAnsi="Times New Roman"/>
           <w:sz w:val="22"/>
         </w:rPr>
-        <w:t>OpenStreetMap Foundation. (2025). OpenStreetMap Documentation. https://wiki.openstreetmap.org</w:t>
+        <w:t>OpenStreetMap Foundation. (2026). OpenStreetMap Documentation. https://wiki.openstreetmap.org</w:t>
       </w:r>
     </w:p>
     <w:p>
@@ -6618,7 +7575,7 @@
           <w:rFonts w:ascii="Times New Roman" w:hAnsi="Times New Roman"/>
           <w:sz w:val="22"/>
         </w:rPr>
-        <w:t>Flutter Map Package. (2025). https://pub.dev/packages/flutter_map</w:t>
+        <w:t>Flutter Map Package. (2026). https://pub.dev/packages/flutter_map</w:t>
       </w:r>
     </w:p>
     <w:p>
@@ -6640,7 +7597,7 @@
           <w:rFonts w:ascii="Times New Roman" w:hAnsi="Times New Roman"/>
           <w:sz w:val="22"/>
         </w:rPr>
-        <w:t>Firebase Documentation. (2025). https://firebase.google.com/docs</w:t>
+        <w:t>Firebase Documentation. (2026). https://firebase.google.com/docs</w:t>
       </w:r>
     </w:p>
     <w:p>
@@ -6662,7 +7619,7 @@
           <w:rFonts w:ascii="Times New Roman" w:hAnsi="Times New Roman"/>
           <w:sz w:val="22"/>
         </w:rPr>
-        <w:t>Flutter Documentation. (2025). https://docs.flutter.dev</w:t>
+        <w:t>Flutter Documentation. (2026). https://docs.flutter.dev</w:t>
       </w:r>
     </w:p>
     <w:p>
@@ -6728,7 +7685,7 @@
           <w:rFonts w:ascii="Times New Roman" w:hAnsi="Times New Roman"/>
           <w:sz w:val="22"/>
         </w:rPr>
-        <w:t>Sultan Kudarat State University. (2025). SKSU Strategic Development Plan.</w:t>
+        <w:t>Sultan Kudarat State University. (2026). SKSU Strategic Development Plan.</w:t>
       </w:r>
     </w:p>
     <w:p>
@@ -6750,7 +7707,51 @@
           <w:rFonts w:ascii="Times New Roman" w:hAnsi="Times New Roman"/>
           <w:sz w:val="22"/>
         </w:rPr>
-        <w:t>Geolocator Flutter Package. (2025). https://pub.dev/packages/geolocator</w:t>
+        <w:t>Geolocator Flutter Package. (2026). https://pub.dev/packages/geolocator</w:t>
+      </w:r>
+    </w:p>
+    <w:p>
+      <w:pPr>
+        <w:spacing w:before="40" w:after="80" w:line="276" w:lineRule="auto"/>
+        <w:ind w:left="720" w:hanging="720"/>
+      </w:pPr>
+      <w:r>
+        <w:rPr>
+          <w:rFonts w:ascii="Times New Roman" w:hAnsi="Times New Roman"/>
+          <w:b/>
+          <w:color w:val="003366"/>
+          <w:sz w:val="22"/>
+        </w:rPr>
+        <w:t xml:space="preserve">[9] </w:t>
+      </w:r>
+      <w:r>
+        <w:rPr>
+          <w:rFonts w:ascii="Times New Roman" w:hAnsi="Times New Roman"/>
+          <w:sz w:val="22"/>
+        </w:rPr>
+        <w:t>Internet of Things in Education: A Review. IEEE Access. (2024).</w:t>
+      </w:r>
+    </w:p>
+    <w:p>
+      <w:pPr>
+        <w:spacing w:before="40" w:after="80" w:line="276" w:lineRule="auto"/>
+        <w:ind w:left="720" w:hanging="720"/>
+      </w:pPr>
+      <w:r>
+        <w:rPr>
+          <w:rFonts w:ascii="Times New Roman" w:hAnsi="Times New Roman"/>
+          <w:b/>
+          <w:color w:val="003366"/>
+          <w:sz w:val="22"/>
+        </w:rPr>
+        <w:t xml:space="preserve">[10] </w:t>
+      </w:r>
+      <w:r>
+        <w:rPr>
+          <w:rFonts w:ascii="Times New Roman" w:hAnsi="Times New Roman"/>
+          <w:sz w:val="22"/>
+        </w:rPr>
+        <w:t>Smart Campus Solutions: Best Practices for Digital Transformation. (2025).</w:t>
       </w:r>
     </w:p>
     <w:sectPr>

</xml_diff>

<commit_message>
v2.0.7: Multi-campus support, Edit Profile, Privacy & Help screens
New Features:
- Added 4 new SKSU campuses: Bagumbayan, Palimbang, Kalamansig, Lutayan (7 total)
- Edit Profile for Staff (photo upload, department, position, phone)
- Privacy Policy screen with comprehensive data policy
- Help & Support screen with FAQ and contact options
- Call/Email quick action chips on faculty cards
- Availability status filter chips with counts
- Campus Map Editor: search places + preset campus quick jump

Improvements:
- Added textCapitalization to CustomTextField widget
- Updated campus selector in registration (all 7 campuses)
- Updated CampusId enum with new campuses
</commit_message>
<xml_diff>
--- a/UniTrack_Project_Proposal_SKSU_Final.docx
+++ b/UniTrack_Project_Proposal_SKSU_Final.docx
@@ -6675,7 +6675,7 @@
           <w:color w:val="003366"/>
           <w:sz w:val="32"/>
         </w:rPr>
-        <w:t>17. Future Expansion: IoT &amp; Kiosk Integration</w:t>
+        <w:t>17. Future Expansion: Campus Kiosk Integration</w:t>
       </w:r>
     </w:p>
     <w:p>
@@ -6688,7 +6688,7 @@
           <w:rFonts w:ascii="Times New Roman" w:hAnsi="Times New Roman"/>
           <w:sz w:val="24"/>
         </w:rPr>
-        <w:t>UniTrack is designed with scalability in mind, allowing for future integration with Internet of Things (IoT) devices and campus kiosk systems. This expansion will transform the mobile application into a comprehensive campus-wide information ecosystem.</w:t>
+        <w:t>UniTrack is designed with scalability in mind, allowing for future deployment on campus kiosk displays. This expansion would bring the existing mobile application features to large-screen installations, providing the same functionality accessible to students who may not have their phones readily available.</w:t>
       </w:r>
     </w:p>
     <w:p>
@@ -6703,11 +6703,23 @@
           <w:color w:val="004C99"/>
           <w:sz w:val="28"/>
         </w:rPr>
-        <w:t>17.1 Campus Kiosk Integration</w:t>
+        <w:t>17.1 Kiosk Display Features (Mirroring Mobile App)</w:t>
       </w:r>
     </w:p>
     <w:p>
       <w:pPr>
+        <w:spacing w:before="120" w:after="160" w:line="360" w:lineRule="auto"/>
+      </w:pPr>
+      <w:r>
+        <w:rPr>
+          <w:rFonts w:ascii="Times New Roman" w:hAnsi="Times New Roman"/>
+          <w:sz w:val="24"/>
+        </w:rPr>
+        <w:t>Campus kiosks would display the same real-time data already available in the UniTrack mobile application:</w:t>
+      </w:r>
+    </w:p>
+    <w:p>
+      <w:pPr>
         <w:pStyle w:val="ListBullet"/>
         <w:spacing w:before="40" w:after="80" w:line="276" w:lineRule="auto"/>
       </w:pPr>
@@ -6718,7 +6730,7 @@
           <w:color w:val="003366"/>
           <w:sz w:val="24"/>
         </w:rPr>
-        <w:t xml:space="preserve">Interactive Kiosk Displays: </w:t>
+        <w:t xml:space="preserve">Faculty Directory: </w:t>
       </w:r>
       <w:r>
         <w:rPr>
@@ -6726,7 +6738,7 @@
           <w:color w:val="000000"/>
           <w:sz w:val="24"/>
         </w:rPr>
-        <w:t>Large touchscreen displays strategically placed at campus entrances, lobbies, and common areas showing real-time faculty availability.</w:t>
+        <w:t>Searchable list of all faculty members with their department, profile photo, and contact information—same as the mobile app's directory screen.</w:t>
       </w:r>
     </w:p>
     <w:p>
@@ -6741,7 +6753,7 @@
           <w:color w:val="003366"/>
           <w:sz w:val="24"/>
         </w:rPr>
-        <w:t xml:space="preserve">Digital Faculty Board: </w:t>
+        <w:t xml:space="preserve">Real-Time Availability Status: </w:t>
       </w:r>
       <w:r>
         <w:rPr>
@@ -6749,7 +6761,7 @@
           <w:color w:val="000000"/>
           <w:sz w:val="24"/>
         </w:rPr>
-        <w:t>Dedicated screens outside department offices displaying all faculty members with their current status, location, and availability.</w:t>
+        <w:t>Display of each faculty member's current status (Available, Busy, In Meeting, Teaching, On Break, Out of Office, Do Not Disturb) as set in the mobile app.</w:t>
       </w:r>
     </w:p>
     <w:p>
@@ -6764,7 +6776,7 @@
           <w:color w:val="003366"/>
           <w:sz w:val="24"/>
         </w:rPr>
-        <w:t xml:space="preserve">Wayfinding Stations: </w:t>
+        <w:t xml:space="preserve">Custom Status Messages: </w:t>
       </w:r>
       <w:r>
         <w:rPr>
@@ -6772,7 +6784,7 @@
           <w:color w:val="000000"/>
           <w:sz w:val="24"/>
         </w:rPr>
-        <w:t>Touch-enabled maps helping visitors and new students navigate to faculty offices with step-by-step directions.</w:t>
+        <w:t>Faculty-written status messages explaining their availability, such as 'In consultation until 3PM' or 'Available for walk-ins.'</w:t>
       </w:r>
     </w:p>
     <w:p>
@@ -6787,7 +6799,7 @@
           <w:color w:val="003366"/>
           <w:sz w:val="24"/>
         </w:rPr>
-        <w:t xml:space="preserve">QR Code Check-in: </w:t>
+        <w:t xml:space="preserve">Live Campus Map: </w:t>
       </w:r>
       <w:r>
         <w:rPr>
@@ -6795,7 +6807,7 @@
           <w:color w:val="000000"/>
           <w:sz w:val="24"/>
         </w:rPr>
-        <w:t>Faculty members can update their status by scanning QR codes at office doors or kiosk stations.</w:t>
+        <w:t>Interactive map showing faculty locations on campus, identical to the mobile app's MapLibre-powered map view.</w:t>
       </w:r>
     </w:p>
     <w:p>
@@ -6810,7 +6822,7 @@
           <w:color w:val="003366"/>
           <w:sz w:val="24"/>
         </w:rPr>
-        <w:t xml:space="preserve">Announcement Integration: </w:t>
+        <w:t xml:space="preserve">Walking Directions: </w:t>
       </w:r>
       <w:r>
         <w:rPr>
@@ -6818,7 +6830,7 @@
           <w:color w:val="000000"/>
           <w:sz w:val="24"/>
         </w:rPr>
-        <w:t>Kiosks can display campus-wide announcements, schedules, and emergency notifications alongside faculty locator.</w:t>
+        <w:t>Step-by-step navigation from the kiosk location to any faculty member's office, using the same routing as the mobile app.</w:t>
       </w:r>
     </w:p>
     <w:p>
@@ -6833,7 +6845,7 @@
           <w:color w:val="003366"/>
           <w:sz w:val="24"/>
         </w:rPr>
-        <w:t xml:space="preserve">Visitor Registration: </w:t>
+        <w:t xml:space="preserve">Department Filtering: </w:t>
       </w:r>
       <w:r>
         <w:rPr>
@@ -6841,7 +6853,30 @@
           <w:color w:val="000000"/>
           <w:sz w:val="24"/>
         </w:rPr>
-        <w:t>Guests can register at kiosks and notify faculty of their arrival automatically.</w:t>
+        <w:t>Filter faculty by department to quickly find relevant staff, same functionality as the mobile app.</w:t>
+      </w:r>
+    </w:p>
+    <w:p>
+      <w:pPr>
+        <w:pStyle w:val="ListBullet"/>
+        <w:spacing w:before="40" w:after="80" w:line="276" w:lineRule="auto"/>
+      </w:pPr>
+      <w:r>
+        <w:rPr>
+          <w:rFonts w:ascii="Times New Roman" w:hAnsi="Times New Roman"/>
+          <w:b/>
+          <w:color w:val="003366"/>
+          <w:sz w:val="24"/>
+        </w:rPr>
+        <w:t xml:space="preserve">Estimated Walking Time: </w:t>
+      </w:r>
+      <w:r>
+        <w:rPr>
+          <w:rFonts w:ascii="Times New Roman" w:hAnsi="Times New Roman"/>
+          <w:color w:val="000000"/>
+          <w:sz w:val="24"/>
+        </w:rPr>
+        <w:t>Display distance and estimated walking time to each faculty member's location.</w:t>
       </w:r>
     </w:p>
     <w:p>
@@ -6856,7 +6891,7 @@
           <w:color w:val="004C99"/>
           <w:sz w:val="28"/>
         </w:rPr>
-        <w:t>17.2 IoT Sensor Integration</w:t>
+        <w:t>17.2 Kiosk Placement Recommendations</w:t>
       </w:r>
     </w:p>
     <w:p>
@@ -6871,7 +6906,7 @@
           <w:color w:val="003366"/>
           <w:sz w:val="24"/>
         </w:rPr>
-        <w:t xml:space="preserve">Bluetooth Beacons: </w:t>
+        <w:t xml:space="preserve">Campus Entrances: </w:t>
       </w:r>
       <w:r>
         <w:rPr>
@@ -6879,7 +6914,7 @@
           <w:color w:val="000000"/>
           <w:sz w:val="24"/>
         </w:rPr>
-        <w:t>Low-energy Bluetooth beacons installed in buildings for precise indoor location detection, improving accuracy beyond GPS.</w:t>
+        <w:t>Main gates and building lobbies where students and visitors first arrive on campus.</w:t>
       </w:r>
     </w:p>
     <w:p>
@@ -6894,7 +6929,7 @@
           <w:color w:val="003366"/>
           <w:sz w:val="24"/>
         </w:rPr>
-        <w:t xml:space="preserve">NFC Door Tags: </w:t>
+        <w:t xml:space="preserve">Department Offices: </w:t>
       </w:r>
       <w:r>
         <w:rPr>
@@ -6902,7 +6937,7 @@
           <w:color w:val="000000"/>
           <w:sz w:val="24"/>
         </w:rPr>
-        <w:t>Near Field Communication tags at office doors allowing faculty to tap their phones to instantly update their status.</w:t>
+        <w:t>Common areas outside department clusters for students looking for specific faculty.</w:t>
       </w:r>
     </w:p>
     <w:p>
@@ -6917,7 +6952,7 @@
           <w:color w:val="003366"/>
           <w:sz w:val="24"/>
         </w:rPr>
-        <w:t xml:space="preserve">Smart Room Sensors: </w:t>
+        <w:t xml:space="preserve">Student Centers: </w:t>
       </w:r>
       <w:r>
         <w:rPr>
@@ -6925,7 +6960,7 @@
           <w:color w:val="000000"/>
           <w:sz w:val="24"/>
         </w:rPr>
-        <w:t>Occupancy sensors in offices and meeting rooms that automatically detect faculty presence and update status.</w:t>
+        <w:t>High-traffic areas like canteens, libraries, and study halls.</w:t>
       </w:r>
     </w:p>
     <w:p>
@@ -6940,7 +6975,7 @@
           <w:color w:val="003366"/>
           <w:sz w:val="24"/>
         </w:rPr>
-        <w:t xml:space="preserve">Environmental Sensors: </w:t>
+        <w:t xml:space="preserve">Administration Building: </w:t>
       </w:r>
       <w:r>
         <w:rPr>
@@ -6948,30 +6983,7 @@
           <w:color w:val="000000"/>
           <w:sz w:val="24"/>
         </w:rPr>
-        <w:t>Temperature, humidity, and air quality sensors that can indicate if a room is actively in use.</w:t>
-      </w:r>
-    </w:p>
-    <w:p>
-      <w:pPr>
-        <w:pStyle w:val="ListBullet"/>
-        <w:spacing w:before="40" w:after="80" w:line="276" w:lineRule="auto"/>
-      </w:pPr>
-      <w:r>
-        <w:rPr>
-          <w:rFonts w:ascii="Times New Roman" w:hAnsi="Times New Roman"/>
-          <w:b/>
-          <w:color w:val="003366"/>
-          <w:sz w:val="24"/>
-        </w:rPr>
-        <w:t xml:space="preserve">Smart Scheduling Displays: </w:t>
-      </w:r>
-      <w:r>
-        <w:rPr>
-          <w:rFonts w:ascii="Times New Roman" w:hAnsi="Times New Roman"/>
-          <w:color w:val="000000"/>
-          <w:sz w:val="24"/>
-        </w:rPr>
-        <w:t>E-ink or LCD displays outside offices showing real-time availability synced with UniTrack.</w:t>
+        <w:t>Near registrar, guidance, and other administrative offices.</w:t>
       </w:r>
     </w:p>
     <w:p>
@@ -6986,7 +6998,7 @@
           <w:color w:val="004C99"/>
           <w:sz w:val="28"/>
         </w:rPr>
-        <w:t>17.3 API &amp; Integration Hub</w:t>
+        <w:t>17.3 Technical Implementation</w:t>
       </w:r>
     </w:p>
     <w:p>
@@ -6998,7 +7010,7 @@
           <w:rFonts w:ascii="Times New Roman" w:hAnsi="Times New Roman"/>
           <w:sz w:val="24"/>
         </w:rPr>
-        <w:t>UniTrack will provide a RESTful API enabling integration with:</w:t>
+        <w:t>The kiosk system would leverage the existing UniTrack infrastructure:</w:t>
       </w:r>
     </w:p>
     <w:p>
@@ -7013,7 +7025,7 @@
           <w:color w:val="003366"/>
           <w:sz w:val="24"/>
         </w:rPr>
-        <w:t xml:space="preserve">Third-party Kiosk Hardware: </w:t>
+        <w:t xml:space="preserve">Same Firebase Backend: </w:t>
       </w:r>
       <w:r>
         <w:rPr>
@@ -7021,7 +7033,7 @@
           <w:color w:val="000000"/>
           <w:sz w:val="24"/>
         </w:rPr>
-        <w:t>Standard API endpoints for commercial kiosk manufacturers to display UniTrack data.</w:t>
+        <w:t>Kiosks connect to the same Firebase Firestore database used by the mobile app, ensuring real-time data synchronization.</w:t>
       </w:r>
     </w:p>
     <w:p>
@@ -7036,7 +7048,7 @@
           <w:color w:val="003366"/>
           <w:sz w:val="24"/>
         </w:rPr>
-        <w:t xml:space="preserve">Campus Management Systems: </w:t>
+        <w:t xml:space="preserve">Web-Based Interface: </w:t>
       </w:r>
       <w:r>
         <w:rPr>
@@ -7044,7 +7056,7 @@
           <w:color w:val="000000"/>
           <w:sz w:val="24"/>
         </w:rPr>
-        <w:t>Integration with existing university ERP, class scheduling, and room booking systems.</w:t>
+        <w:t>Kiosks run the Flutter web version of UniTrack, requiring only a browser and internet connection.</w:t>
       </w:r>
     </w:p>
     <w:p>
@@ -7059,7 +7071,7 @@
           <w:color w:val="003366"/>
           <w:sz w:val="24"/>
         </w:rPr>
-        <w:t xml:space="preserve">Digital Signage Networks: </w:t>
+        <w:t xml:space="preserve">No Additional Server Costs: </w:t>
       </w:r>
       <w:r>
         <w:rPr>
@@ -7067,7 +7079,7 @@
           <w:color w:val="000000"/>
           <w:sz w:val="24"/>
         </w:rPr>
-        <w:t>Push faculty availability data to existing digital signage infrastructure.</w:t>
+        <w:t>Firebase's existing infrastructure handles kiosk requests within the current free tier or minimal usage fees.</w:t>
       </w:r>
     </w:p>
     <w:p>
@@ -7082,7 +7094,7 @@
           <w:color w:val="003366"/>
           <w:sz w:val="24"/>
         </w:rPr>
-        <w:t xml:space="preserve">Mobile Web Portal: </w:t>
+        <w:t xml:space="preserve">Offline Mode Support: </w:t>
       </w:r>
       <w:r>
         <w:rPr>
@@ -7090,30 +7102,7 @@
           <w:color w:val="000000"/>
           <w:sz w:val="24"/>
         </w:rPr>
-        <w:t>Responsive web version accessible from any device without app installation.</w:t>
-      </w:r>
-    </w:p>
-    <w:p>
-      <w:pPr>
-        <w:pStyle w:val="ListBullet"/>
-        <w:spacing w:before="40" w:after="80" w:line="276" w:lineRule="auto"/>
-      </w:pPr>
-      <w:r>
-        <w:rPr>
-          <w:rFonts w:ascii="Times New Roman" w:hAnsi="Times New Roman"/>
-          <w:b/>
-          <w:color w:val="003366"/>
-          <w:sz w:val="24"/>
-        </w:rPr>
-        <w:t xml:space="preserve">Analytics Dashboard: </w:t>
-      </w:r>
-      <w:r>
-        <w:rPr>
-          <w:rFonts w:ascii="Times New Roman" w:hAnsi="Times New Roman"/>
-          <w:color w:val="000000"/>
-          <w:sz w:val="24"/>
-        </w:rPr>
-        <w:t>Anonymized traffic patterns and consultation trends for campus planning.</w:t>
+        <w:t>Kiosks can cache faculty data locally, same as the mobile app's offline functionality.</w:t>
       </w:r>
     </w:p>
     <w:p/>
@@ -7146,7 +7135,7 @@
                 <w:color w:val="FFFFFF"/>
                 <w:sz w:val="22"/>
               </w:rPr>
-              <w:t>IoT Component</w:t>
+              <w:t>Component</w:t>
             </w:r>
           </w:p>
         </w:tc>
@@ -7218,7 +7207,7 @@
                 <w:color w:val="000000"/>
                 <w:sz w:val="22"/>
               </w:rPr>
-              <w:t>5-10 units</w:t>
+              <w:t>3-5 units</w:t>
             </w:r>
           </w:p>
         </w:tc>
@@ -7251,7 +7240,7 @@
                 <w:color w:val="000000"/>
                 <w:sz w:val="22"/>
               </w:rPr>
-              <w:t>Bluetooth Beacons</w:t>
+              <w:t>Kiosk Stand/Enclosure</w:t>
             </w:r>
           </w:p>
         </w:tc>
@@ -7267,7 +7256,7 @@
                 <w:color w:val="000000"/>
                 <w:sz w:val="22"/>
               </w:rPr>
-              <w:t>50-100 units</w:t>
+              <w:t>3-5 units</w:t>
             </w:r>
           </w:p>
         </w:tc>
@@ -7283,7 +7272,7 @@
                 <w:color w:val="000000"/>
                 <w:sz w:val="22"/>
               </w:rPr>
-              <w:t>PHP 500-1,000 each</w:t>
+              <w:t>PHP 5,000-10,000 each</w:t>
             </w:r>
           </w:p>
         </w:tc>
@@ -7300,7 +7289,7 @@
                 <w:color w:val="000000"/>
                 <w:sz w:val="22"/>
               </w:rPr>
-              <w:t>NFC Door Tags</w:t>
+              <w:t>Internet Connection</w:t>
             </w:r>
           </w:p>
         </w:tc>
@@ -7315,7 +7304,7 @@
                 <w:color w:val="000000"/>
                 <w:sz w:val="22"/>
               </w:rPr>
-              <w:t>100-200 units</w:t>
+              <w:t>Existing campus WiFi</w:t>
             </w:r>
           </w:p>
         </w:tc>
@@ -7330,7 +7319,7 @@
                 <w:color w:val="000000"/>
                 <w:sz w:val="22"/>
               </w:rPr>
-              <w:t>PHP 50-100 each</w:t>
+              <w:t>PHP 0 (uses campus network)</w:t>
             </w:r>
           </w:p>
         </w:tc>
@@ -7348,7 +7337,7 @@
                 <w:color w:val="000000"/>
                 <w:sz w:val="22"/>
               </w:rPr>
-              <w:t>Smart Room Sensors</w:t>
+              <w:t>Software Development</w:t>
             </w:r>
           </w:p>
         </w:tc>
@@ -7364,7 +7353,7 @@
                 <w:color w:val="000000"/>
                 <w:sz w:val="22"/>
               </w:rPr>
-              <w:t>20-50 units</w:t>
+              <w:t>Web deployment</w:t>
             </w:r>
           </w:p>
         </w:tc>
@@ -7380,54 +7369,7 @@
                 <w:color w:val="000000"/>
                 <w:sz w:val="22"/>
               </w:rPr>
-              <w:t>PHP 2,000-5,000 each</w:t>
-            </w:r>
-          </w:p>
-        </w:tc>
-      </w:tr>
-      <w:tr>
-        <w:tc>
-          <w:tcPr>
-            <w:tcW w:type="dxa" w:w="2880"/>
-          </w:tcPr>
-          <w:p>
-            <w:r>
-              <w:rPr>
-                <w:rFonts w:ascii="Times New Roman" w:hAnsi="Times New Roman"/>
-                <w:color w:val="000000"/>
-                <w:sz w:val="22"/>
-              </w:rPr>
-              <w:t>API Server Hosting</w:t>
-            </w:r>
-          </w:p>
-        </w:tc>
-        <w:tc>
-          <w:tcPr>
-            <w:tcW w:type="dxa" w:w="2880"/>
-          </w:tcPr>
-          <w:p>
-            <w:r>
-              <w:rPr>
-                <w:rFonts w:ascii="Times New Roman" w:hAnsi="Times New Roman"/>
-                <w:color w:val="000000"/>
-                <w:sz w:val="22"/>
-              </w:rPr>
-              <w:t>Cloud-based</w:t>
-            </w:r>
-          </w:p>
-        </w:tc>
-        <w:tc>
-          <w:tcPr>
-            <w:tcW w:type="dxa" w:w="2880"/>
-          </w:tcPr>
-          <w:p>
-            <w:r>
-              <w:rPr>
-                <w:rFonts w:ascii="Times New Roman" w:hAnsi="Times New Roman"/>
-                <w:color w:val="000000"/>
-                <w:sz w:val="22"/>
-              </w:rPr>
-              <w:t>PHP 0-5,000/month</w:t>
+              <w:t>PHP 0 (Flutter web already supported)</w:t>
             </w:r>
           </w:p>
         </w:tc>
@@ -7444,7 +7386,7 @@
           <w:color w:val="666666"/>
           <w:sz w:val="22"/>
         </w:rPr>
-        <w:t>Note: IoT expansion is optional and can be implemented incrementally based on budget availability. The core mobile application remains completely free.</w:t>
+        <w:t>Note: Kiosk expansion is optional and can be implemented based on budget availability. The kiosks display the same data as the mobile app—no additional features or hardware sensors are required. The core mobile application remains completely free.</w:t>
       </w:r>
     </w:p>
     <w:p>

</xml_diff>